<commit_message>
Update doc/TCC - Estudo de Caso - Gabriela Ayres_v1.docx
</commit_message>
<xml_diff>
--- a/doc/TCC - Estudo de Caso - Gabriela Ayres_v1.docx
+++ b/doc/TCC - Estudo de Caso - Gabriela Ayres_v1.docx
@@ -865,8 +865,6 @@
         <w:spacing w:line="480" w:lineRule="auto"/>
         <w:jc w:val="both"/>
       </w:pPr>
-      <w:bookmarkStart w:id="0" w:name="_GoBack"/>
-      <w:bookmarkEnd w:id="0"/>
     </w:p>
     <w:p>
       <w:pPr>
@@ -1832,9 +1830,93 @@
         <w:jc w:val="both"/>
         <w:textAlignment w:val="baseline"/>
         <w:rPr>
+          <w:b/>
           <w:lang w:val="en-US"/>
         </w:rPr>
       </w:pPr>
+      <w:bookmarkStart w:id="0" w:name="_GoBack"/>
+      <w:proofErr w:type="spellStart"/>
+      <w:r>
+        <w:rPr>
+          <w:b/>
+          <w:lang w:val="en-US"/>
+        </w:rPr>
+        <w:t>BeautifulSoup</w:t>
+      </w:r>
+      <w:proofErr w:type="spellEnd"/>
+    </w:p>
+    <w:bookmarkEnd w:id="0"/>
+    <w:p>
+      <w:pPr>
+        <w:pStyle w:val="NormalWeb"/>
+        <w:shd w:val="clear" w:color="auto" w:fill="FFFFFF"/>
+        <w:spacing w:before="270" w:beforeAutospacing="0" w:after="0" w:afterAutospacing="0"/>
+        <w:jc w:val="both"/>
+        <w:textAlignment w:val="baseline"/>
+        <w:rPr>
+          <w:lang w:val="en-US"/>
+        </w:rPr>
+      </w:pPr>
+      <w:proofErr w:type="spellStart"/>
+      <w:r>
+        <w:rPr>
+          <w:rFonts w:ascii="Consolas" w:hAnsi="Consolas"/>
+          <w:color w:val="333333"/>
+          <w:shd w:val="clear" w:color="auto" w:fill="EEEFF0"/>
+          <w:lang w:val="en-US"/>
+        </w:rPr>
+        <w:t>conda</w:t>
+      </w:r>
+      <w:proofErr w:type="spellEnd"/>
+      <w:r>
+        <w:rPr>
+          <w:rFonts w:ascii="Consolas" w:hAnsi="Consolas"/>
+          <w:color w:val="333333"/>
+          <w:shd w:val="clear" w:color="auto" w:fill="EEEFF0"/>
+          <w:lang w:val="en-US"/>
+        </w:rPr>
+        <w:t xml:space="preserve"> install -c </w:t>
+      </w:r>
+      <w:proofErr w:type="spellStart"/>
+      <w:r>
+        <w:rPr>
+          <w:rFonts w:ascii="Consolas" w:hAnsi="Consolas"/>
+          <w:color w:val="333333"/>
+          <w:shd w:val="clear" w:color="auto" w:fill="EEEFF0"/>
+          <w:lang w:val="en-US"/>
+        </w:rPr>
+        <w:t>conda</w:t>
+      </w:r>
+      <w:proofErr w:type="spellEnd"/>
+      <w:r>
+        <w:rPr>
+          <w:rFonts w:ascii="Consolas" w:hAnsi="Consolas"/>
+          <w:color w:val="333333"/>
+          <w:shd w:val="clear" w:color="auto" w:fill="EEEFF0"/>
+          <w:lang w:val="en-US"/>
+        </w:rPr>
+        <w:t>-forge</w:t>
+      </w:r>
+      <w:r>
+        <w:rPr>
+          <w:rFonts w:ascii="Consolas" w:hAnsi="Consolas"/>
+          <w:color w:val="333333"/>
+          <w:shd w:val="clear" w:color="auto" w:fill="EEEFF0"/>
+          <w:lang w:val="en-US"/>
+        </w:rPr>
+        <w:t xml:space="preserve"> </w:t>
+      </w:r>
+      <w:proofErr w:type="spellStart"/>
+      <w:r>
+        <w:rPr>
+          <w:rFonts w:ascii="Consolas" w:hAnsi="Consolas"/>
+          <w:color w:val="333333"/>
+          <w:shd w:val="clear" w:color="auto" w:fill="EEEFF0"/>
+          <w:lang w:val="en-US"/>
+        </w:rPr>
+        <w:t>beautifulsoup</w:t>
+      </w:r>
+      <w:proofErr w:type="spellEnd"/>
     </w:p>
     <w:p>
       <w:pPr>
@@ -4920,7 +5002,7 @@
 </file>
 
 <file path=customXml/itemProps1.xml><?xml version="1.0" encoding="utf-8"?>
-<ds:datastoreItem xmlns:ds="http://schemas.openxmlformats.org/officeDocument/2006/customXml" ds:itemID="{012B503B-AEAB-4162-BCB2-AAFC7BF0E8CE}">
+<ds:datastoreItem xmlns:ds="http://schemas.openxmlformats.org/officeDocument/2006/customXml" ds:itemID="{4B84ECFF-3E21-4516-B35E-16575D7F5AD9}">
   <ds:schemaRefs>
     <ds:schemaRef ds:uri="http://schemas.openxmlformats.org/officeDocument/2006/bibliography"/>
   </ds:schemaRefs>

</xml_diff>

<commit_message>
Include new reference on doc
</commit_message>
<xml_diff>
--- a/doc/TCC - Estudo de Caso - Gabriela Ayres_v1.docx
+++ b/doc/TCC - Estudo de Caso - Gabriela Ayres_v1.docx
@@ -958,6 +958,12 @@
     </w:p>
     <w:sdt>
       <w:sdtPr>
+        <w:rPr>
+          <w:rFonts w:ascii="Times New Roman" w:eastAsia="Times New Roman" w:hAnsi="Times New Roman" w:cs="Times New Roman"/>
+          <w:color w:val="auto"/>
+          <w:sz w:val="24"/>
+          <w:szCs w:val="24"/>
+        </w:rPr>
         <w:id w:val="100068278"/>
         <w:docPartObj>
           <w:docPartGallery w:val="Table of Contents"/>
@@ -966,13 +972,9 @@
       </w:sdtPr>
       <w:sdtEndPr>
         <w:rPr>
-          <w:rFonts w:ascii="Times New Roman" w:eastAsia="Times New Roman" w:hAnsi="Times New Roman" w:cs="Times New Roman"/>
           <w:b/>
           <w:bCs/>
           <w:noProof/>
-          <w:color w:val="auto"/>
-          <w:sz w:val="24"/>
-          <w:szCs w:val="24"/>
         </w:rPr>
       </w:sdtEndPr>
       <w:sdtContent>
@@ -2565,8 +2567,6 @@
       <w:r>
         <w:t>Índice de Figuras</w:t>
       </w:r>
-      <w:bookmarkStart w:id="0" w:name="_GoBack"/>
-      <w:bookmarkEnd w:id="0"/>
     </w:p>
     <w:p>
       <w:pPr>
@@ -3894,12 +3894,12 @@
       <w:pPr>
         <w:pStyle w:val="Heading1"/>
       </w:pPr>
-      <w:bookmarkStart w:id="1" w:name="_Toc529834624"/>
+      <w:bookmarkStart w:id="0" w:name="_Toc529834624"/>
       <w:r>
         <w:lastRenderedPageBreak/>
         <w:t>Introdução</w:t>
       </w:r>
-      <w:bookmarkEnd w:id="1"/>
+      <w:bookmarkEnd w:id="0"/>
     </w:p>
     <w:p/>
     <w:p>
@@ -4944,12 +4944,12 @@
       <w:pPr>
         <w:pStyle w:val="Heading1"/>
       </w:pPr>
-      <w:bookmarkStart w:id="2" w:name="_Toc529834625"/>
+      <w:bookmarkStart w:id="1" w:name="_Toc529834625"/>
       <w:r>
         <w:lastRenderedPageBreak/>
         <w:t>Objetivo</w:t>
       </w:r>
-      <w:bookmarkEnd w:id="2"/>
+      <w:bookmarkEnd w:id="1"/>
     </w:p>
     <w:p>
       <w:pPr>
@@ -5598,11 +5598,11 @@
       <w:pPr>
         <w:pStyle w:val="Heading1"/>
       </w:pPr>
-      <w:bookmarkStart w:id="3" w:name="_Toc529834626"/>
+      <w:bookmarkStart w:id="2" w:name="_Toc529834626"/>
       <w:r>
         <w:t>Dados Utilizados</w:t>
       </w:r>
-      <w:bookmarkEnd w:id="3"/>
+      <w:bookmarkEnd w:id="2"/>
     </w:p>
     <w:p>
       <w:pPr>
@@ -5923,12 +5923,12 @@
       <w:pPr>
         <w:pStyle w:val="Heading1"/>
       </w:pPr>
-      <w:bookmarkStart w:id="4" w:name="_Toc529834627"/>
+      <w:bookmarkStart w:id="3" w:name="_Toc529834627"/>
       <w:r>
         <w:lastRenderedPageBreak/>
         <w:t>Abordagem Metodológica</w:t>
       </w:r>
-      <w:bookmarkEnd w:id="4"/>
+      <w:bookmarkEnd w:id="3"/>
     </w:p>
     <w:p>
       <w:pPr>
@@ -6657,52 +6657,42 @@
           <w:szCs w:val="23"/>
         </w:rPr>
       </w:pPr>
-      <w:bookmarkStart w:id="5" w:name="_Toc529834648"/>
+      <w:bookmarkStart w:id="4" w:name="_Toc529834648"/>
       <w:r>
         <w:t xml:space="preserve">Figura </w:t>
       </w:r>
-      <w:r>
-        <w:fldChar w:fldCharType="begin"/>
-      </w:r>
-      <w:r>
-        <w:instrText xml:space="preserve"> SEQ Figura \* ARABIC </w:instrText>
-      </w:r>
-      <w:r>
-        <w:fldChar w:fldCharType="separate"/>
-      </w:r>
-      <w:r>
-        <w:rPr>
-          <w:noProof/>
-        </w:rPr>
-        <w:t>1</w:t>
-      </w:r>
-      <w:r>
-        <w:fldChar w:fldCharType="end"/>
-      </w:r>
+      <w:fldSimple w:instr=" SEQ Figura \* ARABIC ">
+        <w:r>
+          <w:rPr>
+            <w:noProof/>
+          </w:rPr>
+          <w:t>1</w:t>
+        </w:r>
+      </w:fldSimple>
       <w:r>
         <w:t xml:space="preserve"> - Visão de Arquitetura da Técnica Proposta</w:t>
       </w:r>
+      <w:bookmarkEnd w:id="4"/>
+    </w:p>
+    <w:p>
+      <w:pPr>
+        <w:spacing w:line="480" w:lineRule="auto"/>
+        <w:jc w:val="both"/>
+        <w:rPr>
+          <w:sz w:val="23"/>
+          <w:szCs w:val="23"/>
+        </w:rPr>
+      </w:pPr>
+    </w:p>
+    <w:p>
+      <w:pPr>
+        <w:pStyle w:val="Heading2"/>
+      </w:pPr>
+      <w:bookmarkStart w:id="5" w:name="_Toc529834628"/>
+      <w:r>
+        <w:t>Extração de tweets</w:t>
+      </w:r>
       <w:bookmarkEnd w:id="5"/>
-    </w:p>
-    <w:p>
-      <w:pPr>
-        <w:spacing w:line="480" w:lineRule="auto"/>
-        <w:jc w:val="both"/>
-        <w:rPr>
-          <w:sz w:val="23"/>
-          <w:szCs w:val="23"/>
-        </w:rPr>
-      </w:pPr>
-    </w:p>
-    <w:p>
-      <w:pPr>
-        <w:pStyle w:val="Heading2"/>
-      </w:pPr>
-      <w:bookmarkStart w:id="6" w:name="_Toc529834628"/>
-      <w:r>
-        <w:t>Extração de tweets</w:t>
-      </w:r>
-      <w:bookmarkEnd w:id="6"/>
     </w:p>
     <w:p>
       <w:pPr>
@@ -6865,6 +6855,9 @@
         <w:jc w:val="both"/>
       </w:pPr>
       <w:r>
+        <w:rPr>
+          <w:noProof/>
+        </w:rPr>
         <w:drawing>
           <wp:inline distT="0" distB="0" distL="0" distR="0" wp14:anchorId="13FE1DE4" wp14:editId="2661C161">
             <wp:extent cx="4914900" cy="2548161"/>
@@ -6912,43 +6905,33 @@
           <w:szCs w:val="23"/>
         </w:rPr>
       </w:pPr>
-      <w:bookmarkStart w:id="7" w:name="_Toc529834649"/>
+      <w:bookmarkStart w:id="6" w:name="_Toc529834649"/>
       <w:r>
         <w:t xml:space="preserve">Figura </w:t>
       </w:r>
-      <w:r>
-        <w:fldChar w:fldCharType="begin"/>
-      </w:r>
-      <w:r>
-        <w:instrText xml:space="preserve"> SEQ Figura \* ARABIC </w:instrText>
-      </w:r>
-      <w:r>
-        <w:fldChar w:fldCharType="separate"/>
-      </w:r>
-      <w:r>
-        <w:rPr>
-          <w:noProof/>
-        </w:rPr>
-        <w:t>2</w:t>
-      </w:r>
-      <w:r>
-        <w:fldChar w:fldCharType="end"/>
-      </w:r>
+      <w:fldSimple w:instr=" SEQ Figura \* ARABIC ">
+        <w:r>
+          <w:rPr>
+            <w:noProof/>
+          </w:rPr>
+          <w:t>2</w:t>
+        </w:r>
+      </w:fldSimple>
       <w:r>
         <w:t xml:space="preserve"> - Extração de dados do Twitter</w:t>
       </w:r>
-      <w:bookmarkEnd w:id="7"/>
+      <w:bookmarkEnd w:id="6"/>
     </w:p>
     <w:p>
       <w:pPr>
         <w:pStyle w:val="Heading2"/>
       </w:pPr>
-      <w:bookmarkStart w:id="8" w:name="_Toc529834629"/>
+      <w:bookmarkStart w:id="7" w:name="_Toc529834629"/>
       <w:r>
         <w:lastRenderedPageBreak/>
         <w:t>Preparação e Limpeza dos Dados</w:t>
       </w:r>
-      <w:bookmarkEnd w:id="8"/>
+      <w:bookmarkEnd w:id="7"/>
     </w:p>
     <w:p>
       <w:pPr>
@@ -7176,6 +7159,9 @@
         <w:jc w:val="both"/>
       </w:pPr>
       <w:r>
+        <w:rPr>
+          <w:noProof/>
+        </w:rPr>
         <w:drawing>
           <wp:inline distT="0" distB="0" distL="0" distR="0" wp14:anchorId="466988E7" wp14:editId="3C281DD0">
             <wp:extent cx="2861896" cy="2657475"/>
@@ -7223,52 +7209,42 @@
           <w:szCs w:val="23"/>
         </w:rPr>
       </w:pPr>
-      <w:bookmarkStart w:id="9" w:name="_Toc529834650"/>
+      <w:bookmarkStart w:id="8" w:name="_Toc529834650"/>
       <w:r>
         <w:t xml:space="preserve">Figura </w:t>
       </w:r>
-      <w:r>
-        <w:fldChar w:fldCharType="begin"/>
-      </w:r>
-      <w:r>
-        <w:instrText xml:space="preserve"> SEQ Figura \* ARABIC </w:instrText>
-      </w:r>
-      <w:r>
-        <w:fldChar w:fldCharType="separate"/>
-      </w:r>
-      <w:r>
-        <w:rPr>
-          <w:noProof/>
-        </w:rPr>
-        <w:t>3</w:t>
-      </w:r>
-      <w:r>
-        <w:fldChar w:fldCharType="end"/>
-      </w:r>
+      <w:fldSimple w:instr=" SEQ Figura \* ARABIC ">
+        <w:r>
+          <w:rPr>
+            <w:noProof/>
+          </w:rPr>
+          <w:t>3</w:t>
+        </w:r>
+      </w:fldSimple>
       <w:r>
         <w:t xml:space="preserve"> - Tweets após a preparação e limpeza de dados</w:t>
       </w:r>
+      <w:bookmarkEnd w:id="8"/>
+    </w:p>
+    <w:p>
+      <w:pPr>
+        <w:spacing w:line="480" w:lineRule="auto"/>
+        <w:jc w:val="both"/>
+        <w:rPr>
+          <w:sz w:val="23"/>
+          <w:szCs w:val="23"/>
+        </w:rPr>
+      </w:pPr>
+    </w:p>
+    <w:p>
+      <w:pPr>
+        <w:pStyle w:val="Heading2"/>
+      </w:pPr>
+      <w:bookmarkStart w:id="9" w:name="_Toc529834630"/>
+      <w:r>
+        <w:t>Retirada de StopWords</w:t>
+      </w:r>
       <w:bookmarkEnd w:id="9"/>
-    </w:p>
-    <w:p>
-      <w:pPr>
-        <w:spacing w:line="480" w:lineRule="auto"/>
-        <w:jc w:val="both"/>
-        <w:rPr>
-          <w:sz w:val="23"/>
-          <w:szCs w:val="23"/>
-        </w:rPr>
-      </w:pPr>
-    </w:p>
-    <w:p>
-      <w:pPr>
-        <w:pStyle w:val="Heading2"/>
-      </w:pPr>
-      <w:bookmarkStart w:id="10" w:name="_Toc529834630"/>
-      <w:r>
-        <w:t>Retirada de StopWords</w:t>
-      </w:r>
-      <w:bookmarkEnd w:id="10"/>
     </w:p>
     <w:p>
       <w:pPr>
@@ -7410,142 +7386,142 @@
       <w:pPr>
         <w:pStyle w:val="Heading2"/>
       </w:pPr>
-      <w:bookmarkStart w:id="11" w:name="_Toc529834631"/>
+      <w:bookmarkStart w:id="10" w:name="_Toc529834631"/>
       <w:r>
         <w:t>Separação da amostra em learn e test</w:t>
       </w:r>
+      <w:bookmarkEnd w:id="10"/>
+    </w:p>
+    <w:p>
+      <w:pPr>
+        <w:spacing w:line="480" w:lineRule="auto"/>
+        <w:jc w:val="both"/>
+        <w:rPr>
+          <w:sz w:val="23"/>
+          <w:szCs w:val="23"/>
+        </w:rPr>
+      </w:pPr>
+    </w:p>
+    <w:p>
+      <w:pPr>
+        <w:spacing w:line="480" w:lineRule="auto"/>
+        <w:jc w:val="both"/>
+        <w:rPr>
+          <w:sz w:val="23"/>
+          <w:szCs w:val="23"/>
+        </w:rPr>
+      </w:pPr>
+      <w:r>
+        <w:rPr>
+          <w:sz w:val="23"/>
+          <w:szCs w:val="23"/>
+        </w:rPr>
+        <w:t xml:space="preserve">Normalmente </w:t>
+      </w:r>
+      <w:r>
+        <w:rPr>
+          <w:sz w:val="23"/>
+          <w:szCs w:val="23"/>
+        </w:rPr>
+        <w:t xml:space="preserve">em técnicas de machine learning, </w:t>
+      </w:r>
+      <w:r>
+        <w:rPr>
+          <w:sz w:val="23"/>
+          <w:szCs w:val="23"/>
+        </w:rPr>
+        <w:t xml:space="preserve">para evitar que o algoritmo utilizado </w:t>
+      </w:r>
+      <w:r>
+        <w:rPr>
+          <w:sz w:val="23"/>
+          <w:szCs w:val="23"/>
+        </w:rPr>
+        <w:t xml:space="preserve">fique “viciado” e aprenda a prever apenas os dados parecidos com a amostra dos dados originais, separamos a amostra, ou seja, os 500 tweets em learn e test. Na prática, costuma-se dividir os dados em 70% para treino e 30% para teste, mas isso não é uma regra, </w:t>
+      </w:r>
+      <w:r>
+        <w:rPr>
+          <w:sz w:val="23"/>
+          <w:szCs w:val="23"/>
+        </w:rPr>
+        <w:t xml:space="preserve">pode ser 90% e 10% ou o que </w:t>
+      </w:r>
+      <w:r>
+        <w:rPr>
+          <w:sz w:val="23"/>
+          <w:szCs w:val="23"/>
+        </w:rPr>
+        <w:t>for</w:t>
+      </w:r>
+      <w:r>
+        <w:rPr>
+          <w:sz w:val="23"/>
+          <w:szCs w:val="23"/>
+        </w:rPr>
+        <w:t xml:space="preserve"> mais adequado</w:t>
+      </w:r>
+      <w:r>
+        <w:rPr>
+          <w:sz w:val="23"/>
+          <w:szCs w:val="23"/>
+        </w:rPr>
+        <w:t>,</w:t>
+      </w:r>
+      <w:r>
+        <w:rPr>
+          <w:sz w:val="23"/>
+          <w:szCs w:val="23"/>
+        </w:rPr>
+        <w:t xml:space="preserve"> dependendo </w:t>
+      </w:r>
+      <w:r>
+        <w:rPr>
+          <w:sz w:val="23"/>
+          <w:szCs w:val="23"/>
+        </w:rPr>
+        <w:t xml:space="preserve">muito da característica dos dados a serem analisados e dos requisitos de negócio. No caso desse estudo, para evitar o overfit, a amostra original foi dividida em 70% e 30% e foi utilizado </w:t>
+      </w:r>
+      <w:r>
+        <w:rPr>
+          <w:sz w:val="23"/>
+          <w:szCs w:val="23"/>
+        </w:rPr>
+        <w:t xml:space="preserve">o pacote </w:t>
+      </w:r>
+      <w:r>
+        <w:rPr>
+          <w:sz w:val="23"/>
+          <w:szCs w:val="23"/>
+        </w:rPr>
+        <w:t>scikitlearn do Python</w:t>
+      </w:r>
+      <w:r>
+        <w:rPr>
+          <w:sz w:val="23"/>
+          <w:szCs w:val="23"/>
+        </w:rPr>
+        <w:t>.</w:t>
+      </w:r>
+    </w:p>
+    <w:p>
+      <w:pPr>
+        <w:spacing w:line="480" w:lineRule="auto"/>
+        <w:jc w:val="both"/>
+        <w:rPr>
+          <w:sz w:val="23"/>
+          <w:szCs w:val="23"/>
+        </w:rPr>
+      </w:pPr>
+    </w:p>
+    <w:p>
+      <w:pPr>
+        <w:pStyle w:val="Heading2"/>
+      </w:pPr>
+      <w:bookmarkStart w:id="11" w:name="_Toc529834632"/>
+      <w:r>
+        <w:t>Algoritmos de classificação</w:t>
+      </w:r>
       <w:bookmarkEnd w:id="11"/>
-    </w:p>
-    <w:p>
-      <w:pPr>
-        <w:spacing w:line="480" w:lineRule="auto"/>
-        <w:jc w:val="both"/>
-        <w:rPr>
-          <w:sz w:val="23"/>
-          <w:szCs w:val="23"/>
-        </w:rPr>
-      </w:pPr>
-    </w:p>
-    <w:p>
-      <w:pPr>
-        <w:spacing w:line="480" w:lineRule="auto"/>
-        <w:jc w:val="both"/>
-        <w:rPr>
-          <w:sz w:val="23"/>
-          <w:szCs w:val="23"/>
-        </w:rPr>
-      </w:pPr>
-      <w:r>
-        <w:rPr>
-          <w:sz w:val="23"/>
-          <w:szCs w:val="23"/>
-        </w:rPr>
-        <w:t xml:space="preserve">Normalmente </w:t>
-      </w:r>
-      <w:r>
-        <w:rPr>
-          <w:sz w:val="23"/>
-          <w:szCs w:val="23"/>
-        </w:rPr>
-        <w:t xml:space="preserve">em técnicas de machine learning, </w:t>
-      </w:r>
-      <w:r>
-        <w:rPr>
-          <w:sz w:val="23"/>
-          <w:szCs w:val="23"/>
-        </w:rPr>
-        <w:t xml:space="preserve">para evitar que o algoritmo utilizado </w:t>
-      </w:r>
-      <w:r>
-        <w:rPr>
-          <w:sz w:val="23"/>
-          <w:szCs w:val="23"/>
-        </w:rPr>
-        <w:t xml:space="preserve">fique “viciado” e aprenda a prever apenas os dados parecidos com a amostra dos dados originais, separamos a amostra, ou seja, os 500 tweets em learn e test. Na prática, costuma-se dividir os dados em 70% para treino e 30% para teste, mas isso não é uma regra, </w:t>
-      </w:r>
-      <w:r>
-        <w:rPr>
-          <w:sz w:val="23"/>
-          <w:szCs w:val="23"/>
-        </w:rPr>
-        <w:t xml:space="preserve">pode ser 90% e 10% ou o que </w:t>
-      </w:r>
-      <w:r>
-        <w:rPr>
-          <w:sz w:val="23"/>
-          <w:szCs w:val="23"/>
-        </w:rPr>
-        <w:t>for</w:t>
-      </w:r>
-      <w:r>
-        <w:rPr>
-          <w:sz w:val="23"/>
-          <w:szCs w:val="23"/>
-        </w:rPr>
-        <w:t xml:space="preserve"> mais adequado</w:t>
-      </w:r>
-      <w:r>
-        <w:rPr>
-          <w:sz w:val="23"/>
-          <w:szCs w:val="23"/>
-        </w:rPr>
-        <w:t>,</w:t>
-      </w:r>
-      <w:r>
-        <w:rPr>
-          <w:sz w:val="23"/>
-          <w:szCs w:val="23"/>
-        </w:rPr>
-        <w:t xml:space="preserve"> dependendo </w:t>
-      </w:r>
-      <w:r>
-        <w:rPr>
-          <w:sz w:val="23"/>
-          <w:szCs w:val="23"/>
-        </w:rPr>
-        <w:t xml:space="preserve">muito da característica dos dados a serem analisados e dos requisitos de negócio. No caso desse estudo, para evitar o overfit, a amostra original foi dividida em 70% e 30% e foi utilizado </w:t>
-      </w:r>
-      <w:r>
-        <w:rPr>
-          <w:sz w:val="23"/>
-          <w:szCs w:val="23"/>
-        </w:rPr>
-        <w:t xml:space="preserve">o pacote </w:t>
-      </w:r>
-      <w:r>
-        <w:rPr>
-          <w:sz w:val="23"/>
-          <w:szCs w:val="23"/>
-        </w:rPr>
-        <w:t>scikitlearn do Python</w:t>
-      </w:r>
-      <w:r>
-        <w:rPr>
-          <w:sz w:val="23"/>
-          <w:szCs w:val="23"/>
-        </w:rPr>
-        <w:t>.</w:t>
-      </w:r>
-    </w:p>
-    <w:p>
-      <w:pPr>
-        <w:spacing w:line="480" w:lineRule="auto"/>
-        <w:jc w:val="both"/>
-        <w:rPr>
-          <w:sz w:val="23"/>
-          <w:szCs w:val="23"/>
-        </w:rPr>
-      </w:pPr>
-    </w:p>
-    <w:p>
-      <w:pPr>
-        <w:pStyle w:val="Heading2"/>
-      </w:pPr>
-      <w:bookmarkStart w:id="12" w:name="_Toc529834632"/>
-      <w:r>
-        <w:t>Algoritmos de classificação</w:t>
-      </w:r>
-      <w:bookmarkEnd w:id="12"/>
     </w:p>
     <w:p>
       <w:pPr>
@@ -7851,11 +7827,11 @@
       <w:pPr>
         <w:pStyle w:val="Heading2"/>
       </w:pPr>
-      <w:bookmarkStart w:id="13" w:name="_Toc529834633"/>
+      <w:bookmarkStart w:id="12" w:name="_Toc529834633"/>
       <w:r>
         <w:t>Acurácia dos algoritmos de classificação</w:t>
       </w:r>
-      <w:bookmarkEnd w:id="13"/>
+      <w:bookmarkEnd w:id="12"/>
     </w:p>
     <w:p>
       <w:pPr>
@@ -8062,14 +8038,14 @@
       <w:pPr>
         <w:pStyle w:val="Heading2"/>
       </w:pPr>
-      <w:bookmarkStart w:id="14" w:name="_Toc529834634"/>
+      <w:bookmarkStart w:id="13" w:name="_Toc529834634"/>
       <w:r>
         <w:t>Léxico em português</w:t>
       </w:r>
       <w:r>
         <w:t xml:space="preserve"> para análise de sentimentos</w:t>
       </w:r>
-      <w:bookmarkEnd w:id="14"/>
+      <w:bookmarkEnd w:id="13"/>
     </w:p>
     <w:p>
       <w:pPr>
@@ -8162,11 +8138,11 @@
       <w:pPr>
         <w:pStyle w:val="Heading2"/>
       </w:pPr>
-      <w:bookmarkStart w:id="15" w:name="_Toc529834635"/>
+      <w:bookmarkStart w:id="14" w:name="_Toc529834635"/>
       <w:r>
         <w:t>Classificação de palavras</w:t>
       </w:r>
-      <w:bookmarkEnd w:id="15"/>
+      <w:bookmarkEnd w:id="14"/>
     </w:p>
     <w:p>
       <w:pPr>
@@ -8240,6 +8216,9 @@
         <w:jc w:val="center"/>
       </w:pPr>
       <w:r>
+        <w:rPr>
+          <w:noProof/>
+        </w:rPr>
         <w:drawing>
           <wp:inline distT="0" distB="0" distL="0" distR="0" wp14:anchorId="79280FDE" wp14:editId="10F5B6E1">
             <wp:extent cx="3695700" cy="2876550"/>
@@ -8286,35 +8265,25 @@
           <w:szCs w:val="23"/>
         </w:rPr>
       </w:pPr>
-      <w:bookmarkStart w:id="16" w:name="_Toc529834651"/>
+      <w:bookmarkStart w:id="15" w:name="_Toc529834651"/>
       <w:r>
         <w:t xml:space="preserve">Figura </w:t>
       </w:r>
-      <w:r>
-        <w:fldChar w:fldCharType="begin"/>
-      </w:r>
-      <w:r>
-        <w:instrText xml:space="preserve"> SEQ Figura \* ARABIC </w:instrText>
-      </w:r>
-      <w:r>
-        <w:fldChar w:fldCharType="separate"/>
-      </w:r>
-      <w:r>
-        <w:rPr>
-          <w:noProof/>
-        </w:rPr>
-        <w:t>4</w:t>
-      </w:r>
-      <w:r>
-        <w:fldChar w:fldCharType="end"/>
-      </w:r>
+      <w:fldSimple w:instr=" SEQ Figura \* ARABIC ">
+        <w:r>
+          <w:rPr>
+            <w:noProof/>
+          </w:rPr>
+          <w:t>4</w:t>
+        </w:r>
+      </w:fldSimple>
       <w:r>
         <w:t xml:space="preserve"> - </w:t>
       </w:r>
       <w:r>
         <w:t>Lista de tweets após a classificação</w:t>
       </w:r>
-      <w:bookmarkEnd w:id="16"/>
+      <w:bookmarkEnd w:id="15"/>
     </w:p>
     <w:p>
       <w:pPr>
@@ -8333,12 +8302,12 @@
       <w:pPr>
         <w:pStyle w:val="Heading2"/>
       </w:pPr>
-      <w:bookmarkStart w:id="17" w:name="_Toc529834636"/>
+      <w:bookmarkStart w:id="16" w:name="_Toc529834636"/>
       <w:r>
         <w:lastRenderedPageBreak/>
         <w:t>Análises</w:t>
       </w:r>
-      <w:bookmarkEnd w:id="17"/>
+      <w:bookmarkEnd w:id="16"/>
     </w:p>
     <w:p>
       <w:pPr>
@@ -8457,28 +8426,18 @@
         <w:pStyle w:val="Caption"/>
         <w:jc w:val="center"/>
       </w:pPr>
-      <w:bookmarkStart w:id="18" w:name="_Toc529834652"/>
+      <w:bookmarkStart w:id="17" w:name="_Toc529834652"/>
       <w:r>
         <w:t xml:space="preserve">Figura </w:t>
       </w:r>
-      <w:r>
-        <w:fldChar w:fldCharType="begin"/>
-      </w:r>
-      <w:r>
-        <w:instrText xml:space="preserve"> SEQ Figura \* ARABIC </w:instrText>
-      </w:r>
-      <w:r>
-        <w:fldChar w:fldCharType="separate"/>
-      </w:r>
-      <w:r>
-        <w:rPr>
-          <w:noProof/>
-        </w:rPr>
-        <w:t>5</w:t>
-      </w:r>
-      <w:r>
-        <w:fldChar w:fldCharType="end"/>
-      </w:r>
+      <w:fldSimple w:instr=" SEQ Figura \* ARABIC ">
+        <w:r>
+          <w:rPr>
+            <w:noProof/>
+          </w:rPr>
+          <w:t>5</w:t>
+        </w:r>
+      </w:fldSimple>
       <w:r>
         <w:t xml:space="preserve"> - </w:t>
       </w:r>
@@ -8488,7 +8447,7 @@
       <w:r>
         <w:t xml:space="preserve"> @falanext</w:t>
       </w:r>
-      <w:bookmarkEnd w:id="18"/>
+      <w:bookmarkEnd w:id="17"/>
     </w:p>
     <w:p>
       <w:pPr>
@@ -8613,35 +8572,25 @@
         <w:pStyle w:val="Caption"/>
         <w:jc w:val="center"/>
       </w:pPr>
-      <w:bookmarkStart w:id="19" w:name="_Toc529834653"/>
+      <w:bookmarkStart w:id="18" w:name="_Toc529834653"/>
       <w:r>
         <w:t xml:space="preserve">Figura </w:t>
       </w:r>
-      <w:r>
-        <w:fldChar w:fldCharType="begin"/>
-      </w:r>
-      <w:r>
-        <w:instrText xml:space="preserve"> SEQ Figura \* ARABIC </w:instrText>
-      </w:r>
-      <w:r>
-        <w:fldChar w:fldCharType="separate"/>
-      </w:r>
-      <w:r>
-        <w:rPr>
-          <w:noProof/>
-        </w:rPr>
-        <w:t>6</w:t>
-      </w:r>
-      <w:r>
-        <w:fldChar w:fldCharType="end"/>
-      </w:r>
+      <w:fldSimple w:instr=" SEQ Figura \* ARABIC ">
+        <w:r>
+          <w:rPr>
+            <w:noProof/>
+          </w:rPr>
+          <w:t>6</w:t>
+        </w:r>
+      </w:fldSimple>
       <w:r>
         <w:t xml:space="preserve"> - </w:t>
       </w:r>
       <w:r>
         <w:t>Palavras mais utilizadas nos tweets</w:t>
       </w:r>
-      <w:bookmarkEnd w:id="19"/>
+      <w:bookmarkEnd w:id="18"/>
     </w:p>
     <w:p>
       <w:pPr>
@@ -8754,35 +8703,25 @@
         <w:pStyle w:val="Caption"/>
         <w:jc w:val="center"/>
       </w:pPr>
-      <w:bookmarkStart w:id="20" w:name="_Toc529834654"/>
+      <w:bookmarkStart w:id="19" w:name="_Toc529834654"/>
       <w:r>
         <w:t xml:space="preserve">Figura </w:t>
       </w:r>
-      <w:r>
-        <w:fldChar w:fldCharType="begin"/>
-      </w:r>
-      <w:r>
-        <w:instrText xml:space="preserve"> SEQ Figura \* ARABIC </w:instrText>
-      </w:r>
-      <w:r>
-        <w:fldChar w:fldCharType="separate"/>
-      </w:r>
-      <w:r>
-        <w:rPr>
-          <w:noProof/>
-        </w:rPr>
-        <w:t>7</w:t>
-      </w:r>
-      <w:r>
-        <w:fldChar w:fldCharType="end"/>
-      </w:r>
+      <w:fldSimple w:instr=" SEQ Figura \* ARABIC ">
+        <w:r>
+          <w:rPr>
+            <w:noProof/>
+          </w:rPr>
+          <w:t>7</w:t>
+        </w:r>
+      </w:fldSimple>
       <w:r>
         <w:t xml:space="preserve"> - </w:t>
       </w:r>
       <w:r>
         <w:t>Nuvem de palavras de tweets com a palavra ‘Conta’</w:t>
       </w:r>
-      <w:bookmarkEnd w:id="20"/>
+      <w:bookmarkEnd w:id="19"/>
     </w:p>
     <w:p>
       <w:pPr>
@@ -8917,28 +8856,18 @@
         <w:pStyle w:val="Caption"/>
         <w:jc w:val="center"/>
       </w:pPr>
-      <w:bookmarkStart w:id="21" w:name="_Toc529834655"/>
+      <w:bookmarkStart w:id="20" w:name="_Toc529834655"/>
       <w:r>
         <w:t xml:space="preserve">Figura </w:t>
       </w:r>
-      <w:r>
-        <w:fldChar w:fldCharType="begin"/>
-      </w:r>
-      <w:r>
-        <w:instrText xml:space="preserve"> SEQ Figura \* ARABIC </w:instrText>
-      </w:r>
-      <w:r>
-        <w:fldChar w:fldCharType="separate"/>
-      </w:r>
-      <w:r>
-        <w:rPr>
-          <w:noProof/>
-        </w:rPr>
-        <w:t>8</w:t>
-      </w:r>
-      <w:r>
-        <w:fldChar w:fldCharType="end"/>
-      </w:r>
+      <w:fldSimple w:instr=" SEQ Figura \* ARABIC ">
+        <w:r>
+          <w:rPr>
+            <w:noProof/>
+          </w:rPr>
+          <w:t>8</w:t>
+        </w:r>
+      </w:fldSimple>
       <w:r>
         <w:t xml:space="preserve"> - </w:t>
       </w:r>
@@ -8948,27 +8877,27 @@
       <w:r>
         <w:t xml:space="preserve"> Next</w:t>
       </w:r>
+      <w:bookmarkEnd w:id="20"/>
+    </w:p>
+    <w:p>
+      <w:pPr>
+        <w:spacing w:line="480" w:lineRule="auto"/>
+        <w:jc w:val="both"/>
+        <w:rPr>
+          <w:sz w:val="23"/>
+          <w:szCs w:val="23"/>
+        </w:rPr>
+      </w:pPr>
+    </w:p>
+    <w:p>
+      <w:pPr>
+        <w:pStyle w:val="Heading3"/>
+      </w:pPr>
+      <w:bookmarkStart w:id="21" w:name="_Toc529834637"/>
+      <w:r>
+        <w:t>Análise dos tweets positivos</w:t>
+      </w:r>
       <w:bookmarkEnd w:id="21"/>
-    </w:p>
-    <w:p>
-      <w:pPr>
-        <w:spacing w:line="480" w:lineRule="auto"/>
-        <w:jc w:val="both"/>
-        <w:rPr>
-          <w:sz w:val="23"/>
-          <w:szCs w:val="23"/>
-        </w:rPr>
-      </w:pPr>
-    </w:p>
-    <w:p>
-      <w:pPr>
-        <w:pStyle w:val="Heading3"/>
-      </w:pPr>
-      <w:bookmarkStart w:id="22" w:name="_Toc529834637"/>
-      <w:r>
-        <w:t>Análise dos tweets positivos</w:t>
-      </w:r>
-      <w:bookmarkEnd w:id="22"/>
     </w:p>
     <w:p>
       <w:pPr>
@@ -9082,35 +9011,25 @@
         <w:pStyle w:val="Caption"/>
         <w:jc w:val="center"/>
       </w:pPr>
-      <w:bookmarkStart w:id="23" w:name="_Toc529834656"/>
+      <w:bookmarkStart w:id="22" w:name="_Toc529834656"/>
       <w:r>
         <w:t xml:space="preserve">Figura </w:t>
       </w:r>
-      <w:r>
-        <w:fldChar w:fldCharType="begin"/>
-      </w:r>
-      <w:r>
-        <w:instrText xml:space="preserve"> SEQ Figura \* ARABIC </w:instrText>
-      </w:r>
-      <w:r>
-        <w:fldChar w:fldCharType="separate"/>
-      </w:r>
-      <w:r>
-        <w:rPr>
-          <w:noProof/>
-        </w:rPr>
-        <w:t>9</w:t>
-      </w:r>
-      <w:r>
-        <w:fldChar w:fldCharType="end"/>
-      </w:r>
+      <w:fldSimple w:instr=" SEQ Figura \* ARABIC ">
+        <w:r>
+          <w:rPr>
+            <w:noProof/>
+          </w:rPr>
+          <w:t>9</w:t>
+        </w:r>
+      </w:fldSimple>
       <w:r>
         <w:t xml:space="preserve"> - </w:t>
       </w:r>
       <w:r>
         <w:t>WordCloud de tweets classificados como positivos</w:t>
       </w:r>
-      <w:bookmarkEnd w:id="23"/>
+      <w:bookmarkEnd w:id="22"/>
     </w:p>
     <w:p>
       <w:pPr>
@@ -9199,55 +9118,45 @@
         <w:pStyle w:val="Caption"/>
         <w:jc w:val="center"/>
       </w:pPr>
-      <w:bookmarkStart w:id="24" w:name="_Toc529834657"/>
+      <w:bookmarkStart w:id="23" w:name="_Toc529834657"/>
       <w:r>
         <w:t xml:space="preserve">Figura </w:t>
       </w:r>
-      <w:r>
-        <w:fldChar w:fldCharType="begin"/>
-      </w:r>
-      <w:r>
-        <w:instrText xml:space="preserve"> SEQ Figura \* ARABIC </w:instrText>
-      </w:r>
-      <w:r>
-        <w:fldChar w:fldCharType="separate"/>
-      </w:r>
-      <w:r>
-        <w:rPr>
-          <w:noProof/>
-        </w:rPr>
-        <w:t>10</w:t>
-      </w:r>
-      <w:r>
-        <w:fldChar w:fldCharType="end"/>
-      </w:r>
+      <w:fldSimple w:instr=" SEQ Figura \* ARABIC ">
+        <w:r>
+          <w:rPr>
+            <w:noProof/>
+          </w:rPr>
+          <w:t>10</w:t>
+        </w:r>
+      </w:fldSimple>
       <w:r>
         <w:t xml:space="preserve"> - </w:t>
       </w:r>
       <w:r>
         <w:t>Palavras mais utilizadas nos tweets positivos</w:t>
       </w:r>
+      <w:bookmarkEnd w:id="23"/>
+    </w:p>
+    <w:p>
+      <w:pPr>
+        <w:spacing w:line="480" w:lineRule="auto"/>
+        <w:jc w:val="both"/>
+        <w:rPr>
+          <w:sz w:val="23"/>
+          <w:szCs w:val="23"/>
+        </w:rPr>
+      </w:pPr>
+    </w:p>
+    <w:p>
+      <w:pPr>
+        <w:pStyle w:val="Heading3"/>
+      </w:pPr>
+      <w:bookmarkStart w:id="24" w:name="_Toc529834638"/>
+      <w:r>
+        <w:t>Análise dos tweets negativos</w:t>
+      </w:r>
       <w:bookmarkEnd w:id="24"/>
-    </w:p>
-    <w:p>
-      <w:pPr>
-        <w:spacing w:line="480" w:lineRule="auto"/>
-        <w:jc w:val="both"/>
-        <w:rPr>
-          <w:sz w:val="23"/>
-          <w:szCs w:val="23"/>
-        </w:rPr>
-      </w:pPr>
-    </w:p>
-    <w:p>
-      <w:pPr>
-        <w:pStyle w:val="Heading3"/>
-      </w:pPr>
-      <w:bookmarkStart w:id="25" w:name="_Toc529834638"/>
-      <w:r>
-        <w:t>Análise dos tweets negativos</w:t>
-      </w:r>
-      <w:bookmarkEnd w:id="25"/>
     </w:p>
     <w:p>
       <w:pPr>
@@ -9356,35 +9265,25 @@
         <w:pStyle w:val="Caption"/>
         <w:jc w:val="center"/>
       </w:pPr>
-      <w:bookmarkStart w:id="26" w:name="_Toc529834658"/>
+      <w:bookmarkStart w:id="25" w:name="_Toc529834658"/>
       <w:r>
         <w:t xml:space="preserve">Figura </w:t>
       </w:r>
-      <w:r>
-        <w:fldChar w:fldCharType="begin"/>
-      </w:r>
-      <w:r>
-        <w:instrText xml:space="preserve"> SEQ Figura \* ARABIC </w:instrText>
-      </w:r>
-      <w:r>
-        <w:fldChar w:fldCharType="separate"/>
-      </w:r>
-      <w:r>
-        <w:rPr>
-          <w:noProof/>
-        </w:rPr>
-        <w:t>11</w:t>
-      </w:r>
-      <w:r>
-        <w:fldChar w:fldCharType="end"/>
-      </w:r>
+      <w:fldSimple w:instr=" SEQ Figura \* ARABIC ">
+        <w:r>
+          <w:rPr>
+            <w:noProof/>
+          </w:rPr>
+          <w:t>11</w:t>
+        </w:r>
+      </w:fldSimple>
       <w:r>
         <w:t xml:space="preserve"> - </w:t>
       </w:r>
       <w:r>
         <w:t>WordCloud de tweets classificados como negativos</w:t>
       </w:r>
-      <w:bookmarkEnd w:id="26"/>
+      <w:bookmarkEnd w:id="25"/>
     </w:p>
     <w:p>
       <w:pPr>
@@ -9473,35 +9372,25 @@
         <w:pStyle w:val="Caption"/>
         <w:jc w:val="center"/>
       </w:pPr>
-      <w:bookmarkStart w:id="27" w:name="_Toc529834659"/>
+      <w:bookmarkStart w:id="26" w:name="_Toc529834659"/>
       <w:r>
         <w:t xml:space="preserve">Figura </w:t>
       </w:r>
-      <w:r>
-        <w:fldChar w:fldCharType="begin"/>
-      </w:r>
-      <w:r>
-        <w:instrText xml:space="preserve"> SEQ Figura \* ARABIC </w:instrText>
-      </w:r>
-      <w:r>
-        <w:fldChar w:fldCharType="separate"/>
-      </w:r>
-      <w:r>
-        <w:rPr>
-          <w:noProof/>
-        </w:rPr>
-        <w:t>12</w:t>
-      </w:r>
-      <w:r>
-        <w:fldChar w:fldCharType="end"/>
-      </w:r>
+      <w:fldSimple w:instr=" SEQ Figura \* ARABIC ">
+        <w:r>
+          <w:rPr>
+            <w:noProof/>
+          </w:rPr>
+          <w:t>12</w:t>
+        </w:r>
+      </w:fldSimple>
       <w:r>
         <w:t xml:space="preserve"> </w:t>
       </w:r>
       <w:r>
         <w:t>- Palavras mais utilizadas nos tweets negativos</w:t>
       </w:r>
-      <w:bookmarkEnd w:id="27"/>
+      <w:bookmarkEnd w:id="26"/>
     </w:p>
     <w:p>
       <w:pPr>
@@ -9615,28 +9504,18 @@
         <w:pStyle w:val="Caption"/>
         <w:jc w:val="center"/>
       </w:pPr>
-      <w:bookmarkStart w:id="28" w:name="_Toc529834660"/>
+      <w:bookmarkStart w:id="27" w:name="_Toc529834660"/>
       <w:r>
         <w:t xml:space="preserve">Figura </w:t>
       </w:r>
-      <w:r>
-        <w:fldChar w:fldCharType="begin"/>
-      </w:r>
-      <w:r>
-        <w:instrText xml:space="preserve"> SEQ Figura \* ARABIC </w:instrText>
-      </w:r>
-      <w:r>
-        <w:fldChar w:fldCharType="separate"/>
-      </w:r>
-      <w:r>
-        <w:rPr>
-          <w:noProof/>
-        </w:rPr>
-        <w:t>13</w:t>
-      </w:r>
-      <w:r>
-        <w:fldChar w:fldCharType="end"/>
-      </w:r>
+      <w:fldSimple w:instr=" SEQ Figura \* ARABIC ">
+        <w:r>
+          <w:rPr>
+            <w:noProof/>
+          </w:rPr>
+          <w:t>13</w:t>
+        </w:r>
+      </w:fldSimple>
       <w:r>
         <w:t xml:space="preserve"> - </w:t>
       </w:r>
@@ -9649,27 +9528,27 @@
       <w:r>
         <w:t>'Atendimento'</w:t>
       </w:r>
+      <w:bookmarkEnd w:id="27"/>
+    </w:p>
+    <w:p>
+      <w:pPr>
+        <w:spacing w:line="480" w:lineRule="auto"/>
+        <w:jc w:val="both"/>
+        <w:rPr>
+          <w:sz w:val="23"/>
+          <w:szCs w:val="23"/>
+        </w:rPr>
+      </w:pPr>
+    </w:p>
+    <w:p>
+      <w:pPr>
+        <w:pStyle w:val="Heading3"/>
+      </w:pPr>
+      <w:bookmarkStart w:id="28" w:name="_Toc529834639"/>
+      <w:r>
+        <w:t>Comparação com outros tweets de bancos digitais</w:t>
+      </w:r>
       <w:bookmarkEnd w:id="28"/>
-    </w:p>
-    <w:p>
-      <w:pPr>
-        <w:spacing w:line="480" w:lineRule="auto"/>
-        <w:jc w:val="both"/>
-        <w:rPr>
-          <w:sz w:val="23"/>
-          <w:szCs w:val="23"/>
-        </w:rPr>
-      </w:pPr>
-    </w:p>
-    <w:p>
-      <w:pPr>
-        <w:pStyle w:val="Heading3"/>
-      </w:pPr>
-      <w:bookmarkStart w:id="29" w:name="_Toc529834639"/>
-      <w:r>
-        <w:t>Comparação com outros tweets de bancos digitais</w:t>
-      </w:r>
-      <w:bookmarkEnd w:id="29"/>
     </w:p>
     <w:p>
       <w:pPr>
@@ -9817,28 +9696,18 @@
           <w:szCs w:val="23"/>
         </w:rPr>
       </w:pPr>
-      <w:bookmarkStart w:id="30" w:name="_Toc529834661"/>
+      <w:bookmarkStart w:id="29" w:name="_Toc529834661"/>
       <w:r>
         <w:t xml:space="preserve">Figura </w:t>
       </w:r>
-      <w:r>
-        <w:fldChar w:fldCharType="begin"/>
-      </w:r>
-      <w:r>
-        <w:instrText xml:space="preserve"> SEQ Figura \* ARABIC </w:instrText>
-      </w:r>
-      <w:r>
-        <w:fldChar w:fldCharType="separate"/>
-      </w:r>
-      <w:r>
-        <w:rPr>
-          <w:noProof/>
-        </w:rPr>
-        <w:t>14</w:t>
-      </w:r>
-      <w:r>
-        <w:fldChar w:fldCharType="end"/>
-      </w:r>
+      <w:fldSimple w:instr=" SEQ Figura \* ARABIC ">
+        <w:r>
+          <w:rPr>
+            <w:noProof/>
+          </w:rPr>
+          <w:t>14</w:t>
+        </w:r>
+      </w:fldSimple>
       <w:r>
         <w:t xml:space="preserve"> - </w:t>
       </w:r>
@@ -9848,7 +9717,7 @@
       <w:r>
         <w:t xml:space="preserve"> Nubank</w:t>
       </w:r>
-      <w:bookmarkEnd w:id="30"/>
+      <w:bookmarkEnd w:id="29"/>
     </w:p>
     <w:p>
       <w:pPr>
@@ -9941,94 +9810,87 @@
           <w:szCs w:val="23"/>
         </w:rPr>
       </w:pPr>
-      <w:bookmarkStart w:id="31" w:name="_Toc529834662"/>
+      <w:bookmarkStart w:id="30" w:name="_Toc529834662"/>
       <w:r>
         <w:t xml:space="preserve">Figura </w:t>
       </w:r>
-      <w:r>
-        <w:fldChar w:fldCharType="begin"/>
-      </w:r>
-      <w:r>
-        <w:instrText xml:space="preserve"> SEQ Figura \* ARABIC </w:instrText>
-      </w:r>
-      <w:r>
-        <w:fldChar w:fldCharType="separate"/>
-      </w:r>
+      <w:fldSimple w:instr=" SEQ Figura \* ARABIC ">
+        <w:r>
+          <w:rPr>
+            <w:noProof/>
+          </w:rPr>
+          <w:t>15</w:t>
+        </w:r>
+      </w:fldSimple>
+      <w:r>
+        <w:t xml:space="preserve"> - </w:t>
+      </w:r>
+      <w:r>
+        <w:t>Nuvem de Palavras de Tweets @</w:t>
+      </w:r>
+      <w:r>
+        <w:t>nubank</w:t>
+      </w:r>
+      <w:bookmarkEnd w:id="30"/>
+    </w:p>
+    <w:p>
+      <w:pPr>
+        <w:spacing w:line="480" w:lineRule="auto"/>
+        <w:jc w:val="both"/>
+        <w:rPr>
+          <w:sz w:val="23"/>
+          <w:szCs w:val="23"/>
+        </w:rPr>
+      </w:pPr>
+    </w:p>
+    <w:p>
+      <w:pPr>
+        <w:spacing w:line="480" w:lineRule="auto"/>
+        <w:jc w:val="both"/>
+        <w:rPr>
+          <w:sz w:val="23"/>
+          <w:szCs w:val="23"/>
+        </w:rPr>
+      </w:pPr>
+      <w:r>
+        <w:rPr>
+          <w:sz w:val="23"/>
+          <w:szCs w:val="23"/>
+        </w:rPr>
+        <w:t xml:space="preserve">Em relação ao percentual de tweets negativos, </w:t>
+      </w:r>
+      <w:r>
+        <w:rPr>
+          <w:sz w:val="23"/>
+          <w:szCs w:val="23"/>
+        </w:rPr>
+        <w:t>não foi possível identificar pela nuvem de palavras e nem pela quantidade das palavras mais utilizadas o que representa um problema para o Nubank, mas pelo filtro de tweets negativos, foi possível identificar que muitos clientes solicitam o cartão e são rejeitados pela análise</w:t>
+      </w:r>
+      <w:r>
+        <w:rPr>
+          <w:sz w:val="23"/>
+          <w:szCs w:val="23"/>
+        </w:rPr>
+        <w:t xml:space="preserve"> </w:t>
+      </w:r>
+      <w:r>
+        <w:rPr>
+          <w:sz w:val="23"/>
+          <w:szCs w:val="23"/>
+        </w:rPr>
+        <w:t>do Nubank.</w:t>
+      </w:r>
+    </w:p>
+    <w:p>
+      <w:pPr>
+        <w:keepNext/>
+        <w:spacing w:line="480" w:lineRule="auto"/>
+        <w:jc w:val="center"/>
+      </w:pPr>
       <w:r>
         <w:rPr>
           <w:noProof/>
         </w:rPr>
-        <w:t>15</w:t>
-      </w:r>
-      <w:r>
-        <w:fldChar w:fldCharType="end"/>
-      </w:r>
-      <w:r>
-        <w:t xml:space="preserve"> - </w:t>
-      </w:r>
-      <w:r>
-        <w:t>Nuvem de Palavras de Tweets @</w:t>
-      </w:r>
-      <w:r>
-        <w:t>nubank</w:t>
-      </w:r>
-      <w:bookmarkEnd w:id="31"/>
-    </w:p>
-    <w:p>
-      <w:pPr>
-        <w:spacing w:line="480" w:lineRule="auto"/>
-        <w:jc w:val="both"/>
-        <w:rPr>
-          <w:sz w:val="23"/>
-          <w:szCs w:val="23"/>
-        </w:rPr>
-      </w:pPr>
-    </w:p>
-    <w:p>
-      <w:pPr>
-        <w:spacing w:line="480" w:lineRule="auto"/>
-        <w:jc w:val="both"/>
-        <w:rPr>
-          <w:sz w:val="23"/>
-          <w:szCs w:val="23"/>
-        </w:rPr>
-      </w:pPr>
-      <w:r>
-        <w:rPr>
-          <w:sz w:val="23"/>
-          <w:szCs w:val="23"/>
-        </w:rPr>
-        <w:t xml:space="preserve">Em relação ao percentual de tweets negativos, </w:t>
-      </w:r>
-      <w:r>
-        <w:rPr>
-          <w:sz w:val="23"/>
-          <w:szCs w:val="23"/>
-        </w:rPr>
-        <w:t>não foi possível identificar pela nuvem de palavras e nem pela quantidade das palavras mais utilizadas o que representa um problema para o Nubank, mas pelo filtro de tweets negativos, foi possível identificar que muitos clientes solicitam o cartão e são rejeitados pela análise</w:t>
-      </w:r>
-      <w:r>
-        <w:rPr>
-          <w:sz w:val="23"/>
-          <w:szCs w:val="23"/>
-        </w:rPr>
-        <w:t xml:space="preserve"> </w:t>
-      </w:r>
-      <w:r>
-        <w:rPr>
-          <w:sz w:val="23"/>
-          <w:szCs w:val="23"/>
-        </w:rPr>
-        <w:t>do Nubank.</w:t>
-      </w:r>
-    </w:p>
-    <w:p>
-      <w:pPr>
-        <w:keepNext/>
-        <w:spacing w:line="480" w:lineRule="auto"/>
-        <w:jc w:val="center"/>
-      </w:pPr>
-      <w:r>
         <w:drawing>
           <wp:inline distT="0" distB="0" distL="0" distR="0" wp14:anchorId="40B72E46" wp14:editId="46E071C6">
             <wp:extent cx="3338895" cy="2209800"/>
@@ -10075,32 +9937,22 @@
           <w:szCs w:val="23"/>
         </w:rPr>
       </w:pPr>
-      <w:bookmarkStart w:id="32" w:name="_Toc529834663"/>
+      <w:bookmarkStart w:id="31" w:name="_Toc529834663"/>
       <w:r>
         <w:t xml:space="preserve">Figura </w:t>
       </w:r>
-      <w:r>
-        <w:fldChar w:fldCharType="begin"/>
-      </w:r>
-      <w:r>
-        <w:instrText xml:space="preserve"> SEQ Figura \* ARABIC </w:instrText>
-      </w:r>
-      <w:r>
-        <w:fldChar w:fldCharType="separate"/>
-      </w:r>
-      <w:r>
-        <w:rPr>
-          <w:noProof/>
-        </w:rPr>
-        <w:t>16</w:t>
-      </w:r>
-      <w:r>
-        <w:fldChar w:fldCharType="end"/>
-      </w:r>
+      <w:fldSimple w:instr=" SEQ Figura \* ARABIC ">
+        <w:r>
+          <w:rPr>
+            <w:noProof/>
+          </w:rPr>
+          <w:t>16</w:t>
+        </w:r>
+      </w:fldSimple>
       <w:r>
         <w:t xml:space="preserve"> - Amostra de tweets negativos Nubank</w:t>
       </w:r>
-      <w:bookmarkEnd w:id="32"/>
+      <w:bookmarkEnd w:id="31"/>
     </w:p>
     <w:p>
       <w:pPr>
@@ -10208,32 +10060,22 @@
           <w:szCs w:val="23"/>
         </w:rPr>
       </w:pPr>
-      <w:bookmarkStart w:id="33" w:name="_Toc529834664"/>
+      <w:bookmarkStart w:id="32" w:name="_Toc529834664"/>
       <w:r>
         <w:t xml:space="preserve">Figura </w:t>
       </w:r>
-      <w:r>
-        <w:fldChar w:fldCharType="begin"/>
-      </w:r>
-      <w:r>
-        <w:instrText xml:space="preserve"> SEQ Figura \* ARABIC </w:instrText>
-      </w:r>
-      <w:r>
-        <w:fldChar w:fldCharType="separate"/>
-      </w:r>
-      <w:r>
-        <w:rPr>
-          <w:noProof/>
-        </w:rPr>
-        <w:t>17</w:t>
-      </w:r>
-      <w:r>
-        <w:fldChar w:fldCharType="end"/>
-      </w:r>
+      <w:fldSimple w:instr=" SEQ Figura \* ARABIC ">
+        <w:r>
+          <w:rPr>
+            <w:noProof/>
+          </w:rPr>
+          <w:t>17</w:t>
+        </w:r>
+      </w:fldSimple>
       <w:r>
         <w:t xml:space="preserve"> - Nuvem de palavras @falanext e @nubank</w:t>
       </w:r>
-      <w:bookmarkEnd w:id="33"/>
+      <w:bookmarkEnd w:id="32"/>
     </w:p>
     <w:p>
       <w:pPr>
@@ -10326,32 +10168,22 @@
           <w:szCs w:val="23"/>
         </w:rPr>
       </w:pPr>
-      <w:bookmarkStart w:id="34" w:name="_Toc529834665"/>
+      <w:bookmarkStart w:id="33" w:name="_Toc529834665"/>
       <w:r>
         <w:t xml:space="preserve">Figura </w:t>
       </w:r>
-      <w:r>
-        <w:fldChar w:fldCharType="begin"/>
-      </w:r>
-      <w:r>
-        <w:instrText xml:space="preserve"> SEQ Figura \* ARABIC </w:instrText>
-      </w:r>
-      <w:r>
-        <w:fldChar w:fldCharType="separate"/>
-      </w:r>
-      <w:r>
-        <w:rPr>
-          <w:noProof/>
-        </w:rPr>
-        <w:t>18</w:t>
-      </w:r>
-      <w:r>
-        <w:fldChar w:fldCharType="end"/>
-      </w:r>
+      <w:fldSimple w:instr=" SEQ Figura \* ARABIC ">
+        <w:r>
+          <w:rPr>
+            <w:noProof/>
+          </w:rPr>
+          <w:t>18</w:t>
+        </w:r>
+      </w:fldSimple>
       <w:r>
         <w:t xml:space="preserve"> - Percentual de tweets @falanext e @nubank</w:t>
       </w:r>
-      <w:bookmarkEnd w:id="34"/>
+      <w:bookmarkEnd w:id="33"/>
     </w:p>
     <w:p>
       <w:pPr>
@@ -10370,11 +10202,177 @@
       <w:pPr>
         <w:pStyle w:val="Heading1"/>
       </w:pPr>
-      <w:bookmarkStart w:id="35" w:name="_Toc529834640"/>
+      <w:bookmarkStart w:id="34" w:name="_Toc529834640"/>
       <w:r>
         <w:lastRenderedPageBreak/>
         <w:t>Conclusão</w:t>
       </w:r>
+      <w:bookmarkEnd w:id="34"/>
+    </w:p>
+    <w:p>
+      <w:pPr>
+        <w:spacing w:line="480" w:lineRule="auto"/>
+        <w:jc w:val="both"/>
+        <w:rPr>
+          <w:sz w:val="23"/>
+          <w:szCs w:val="23"/>
+        </w:rPr>
+      </w:pPr>
+    </w:p>
+    <w:p>
+      <w:pPr>
+        <w:spacing w:line="480" w:lineRule="auto"/>
+        <w:jc w:val="both"/>
+        <w:rPr>
+          <w:sz w:val="23"/>
+          <w:szCs w:val="23"/>
+        </w:rPr>
+      </w:pPr>
+      <w:r>
+        <w:rPr>
+          <w:sz w:val="23"/>
+          <w:szCs w:val="23"/>
+        </w:rPr>
+        <w:t>Pelo estudo realizado, obtivemos algumas sinalizações para recomendações ao Next, são apenas sinalizações uma vez que só foi realizado o estudo referente a rede social Twitter</w:t>
+      </w:r>
+      <w:r>
+        <w:rPr>
+          <w:sz w:val="23"/>
+          <w:szCs w:val="23"/>
+        </w:rPr>
+        <w:t>.</w:t>
+      </w:r>
+      <w:r>
+        <w:rPr>
+          <w:sz w:val="23"/>
+          <w:szCs w:val="23"/>
+        </w:rPr>
+        <w:t xml:space="preserve"> </w:t>
+      </w:r>
+      <w:r>
+        <w:rPr>
+          <w:sz w:val="23"/>
+          <w:szCs w:val="23"/>
+        </w:rPr>
+        <w:t>P</w:t>
+      </w:r>
+      <w:r>
+        <w:rPr>
+          <w:sz w:val="23"/>
+          <w:szCs w:val="23"/>
+        </w:rPr>
+        <w:t>ara que esse estudo seja mais conclusivo seria necessário recuperar informações de outras redes sociais e provavelmente dados internos do banco. Como uma grande oportunidade, entendemos que o banco pode direcionar mais esforços no produto cartão de crédito e continuar a ofertar mimos</w:t>
+      </w:r>
+      <w:r>
+        <w:rPr>
+          <w:sz w:val="23"/>
+          <w:szCs w:val="23"/>
+        </w:rPr>
+        <w:t>.</w:t>
+      </w:r>
+      <w:r>
+        <w:rPr>
+          <w:sz w:val="23"/>
+          <w:szCs w:val="23"/>
+        </w:rPr>
+        <w:t xml:space="preserve"> </w:t>
+      </w:r>
+      <w:r>
+        <w:rPr>
+          <w:sz w:val="23"/>
+          <w:szCs w:val="23"/>
+        </w:rPr>
+        <w:t>O</w:t>
+      </w:r>
+      <w:r>
+        <w:rPr>
+          <w:sz w:val="23"/>
+          <w:szCs w:val="23"/>
+        </w:rPr>
+        <w:t>utros produtos oferecidos como investimentos, vaquinha, flow não são comentados pelos clientes</w:t>
+      </w:r>
+      <w:r>
+        <w:rPr>
+          <w:sz w:val="23"/>
+          <w:szCs w:val="23"/>
+        </w:rPr>
+        <w:t xml:space="preserve"> e não foi percebido tanto interesse nos tweets. Como ponto de melhoria, poderia investir em melhor atendimento aos clientes e investir em tecnologia contactless, uma vez que seu concorrente já parece disponibilizar essa tecnologia e </w:t>
+      </w:r>
+      <w:r>
+        <w:rPr>
+          <w:sz w:val="23"/>
+          <w:szCs w:val="23"/>
+        </w:rPr>
+        <w:t xml:space="preserve">há </w:t>
+      </w:r>
+      <w:r>
+        <w:rPr>
+          <w:sz w:val="23"/>
+          <w:szCs w:val="23"/>
+        </w:rPr>
+        <w:t>demonstra</w:t>
+      </w:r>
+      <w:r>
+        <w:rPr>
+          <w:sz w:val="23"/>
+          <w:szCs w:val="23"/>
+        </w:rPr>
+        <w:t xml:space="preserve">ção de </w:t>
+      </w:r>
+      <w:r>
+        <w:rPr>
+          <w:sz w:val="23"/>
+          <w:szCs w:val="23"/>
+        </w:rPr>
+        <w:t>ba</w:t>
+      </w:r>
+      <w:r>
+        <w:rPr>
+          <w:sz w:val="23"/>
+          <w:szCs w:val="23"/>
+        </w:rPr>
+        <w:t>stante</w:t>
+      </w:r>
+      <w:r>
+        <w:rPr>
+          <w:sz w:val="23"/>
+          <w:szCs w:val="23"/>
+        </w:rPr>
+        <w:t xml:space="preserve"> interesse </w:t>
+      </w:r>
+      <w:r>
+        <w:rPr>
+          <w:sz w:val="23"/>
+          <w:szCs w:val="23"/>
+        </w:rPr>
+        <w:t xml:space="preserve">por parte </w:t>
+      </w:r>
+      <w:r>
+        <w:rPr>
+          <w:sz w:val="23"/>
+          <w:szCs w:val="23"/>
+        </w:rPr>
+        <w:t>dos clientes nos tweets.</w:t>
+      </w:r>
+    </w:p>
+    <w:p>
+      <w:pPr>
+        <w:spacing w:line="480" w:lineRule="auto"/>
+        <w:jc w:val="both"/>
+        <w:rPr>
+          <w:sz w:val="23"/>
+          <w:szCs w:val="23"/>
+        </w:rPr>
+      </w:pPr>
+    </w:p>
+    <w:p>
+      <w:pPr>
+        <w:pStyle w:val="Heading1"/>
+      </w:pPr>
+      <w:bookmarkStart w:id="35" w:name="_Toc529834641"/>
+      <w:r>
+        <w:t>Referências</w:t>
+      </w:r>
       <w:bookmarkEnd w:id="35"/>
     </w:p>
     <w:p>
@@ -10392,164 +10390,69 @@
         <w:spacing w:line="480" w:lineRule="auto"/>
         <w:jc w:val="both"/>
         <w:rPr>
-          <w:sz w:val="23"/>
-          <w:szCs w:val="23"/>
-        </w:rPr>
-      </w:pPr>
-      <w:r>
-        <w:rPr>
-          <w:sz w:val="23"/>
-          <w:szCs w:val="23"/>
-        </w:rPr>
-        <w:t>Pelo estudo realizado, obtivemos algumas sinalizações para recomendações ao Next, são apenas sinalizações uma vez que só foi realizado o estudo referente a rede social Twitter</w:t>
-      </w:r>
-      <w:r>
-        <w:rPr>
-          <w:sz w:val="23"/>
-          <w:szCs w:val="23"/>
-        </w:rPr>
-        <w:t>.</w:t>
-      </w:r>
-      <w:r>
-        <w:rPr>
-          <w:sz w:val="23"/>
-          <w:szCs w:val="23"/>
+          <w:b/>
+          <w:sz w:val="23"/>
+          <w:szCs w:val="23"/>
+          <w:lang w:val="en-US"/>
+        </w:rPr>
+      </w:pPr>
+      <w:r>
+        <w:rPr>
+          <w:b/>
+          <w:sz w:val="23"/>
+          <w:szCs w:val="23"/>
+          <w:lang w:val="en-US"/>
+        </w:rPr>
+        <w:t>Foundations of Applied Math Labs</w:t>
+      </w:r>
+      <w:r>
+        <w:rPr>
+          <w:b/>
+          <w:sz w:val="23"/>
+          <w:szCs w:val="23"/>
+          <w:lang w:val="en-US"/>
         </w:rPr>
         <w:t xml:space="preserve"> </w:t>
       </w:r>
       <w:r>
         <w:rPr>
-          <w:sz w:val="23"/>
-          <w:szCs w:val="23"/>
-        </w:rPr>
-        <w:t>P</w:t>
-      </w:r>
-      <w:r>
-        <w:rPr>
-          <w:sz w:val="23"/>
-          <w:szCs w:val="23"/>
-        </w:rPr>
-        <w:t>ara que esse estudo seja mais conclusivo seria necessário recuperar informações de outras redes sociais e provavelmente dados internos do banco. Como uma grande oportunidade, entendemos que o banco pode direcionar mais esforços no produto cartão de crédito e continuar a ofertar mimos</w:t>
-      </w:r>
-      <w:r>
-        <w:rPr>
-          <w:sz w:val="23"/>
-          <w:szCs w:val="23"/>
-        </w:rPr>
-        <w:t>.</w:t>
-      </w:r>
-      <w:r>
-        <w:rPr>
-          <w:sz w:val="23"/>
-          <w:szCs w:val="23"/>
-        </w:rPr>
-        <w:t xml:space="preserve"> </w:t>
-      </w:r>
-      <w:r>
-        <w:rPr>
-          <w:sz w:val="23"/>
-          <w:szCs w:val="23"/>
-        </w:rPr>
-        <w:t>O</w:t>
-      </w:r>
-      <w:r>
-        <w:rPr>
-          <w:sz w:val="23"/>
-          <w:szCs w:val="23"/>
-        </w:rPr>
-        <w:t>utros produtos oferecidos como investimentos, vaquinha, flow não são comentados pelos clientes</w:t>
-      </w:r>
-      <w:r>
-        <w:rPr>
-          <w:sz w:val="23"/>
-          <w:szCs w:val="23"/>
-        </w:rPr>
-        <w:t xml:space="preserve"> e não foi percebido tanto interesse nos tweets. Como ponto de melhoria, poderia investir em melhor atendimento aos clientes e investir em tecnologia contactless, uma vez que seu concorrente já parece disponibilizar essa tecnologia e </w:t>
-      </w:r>
-      <w:r>
-        <w:rPr>
-          <w:sz w:val="23"/>
-          <w:szCs w:val="23"/>
-        </w:rPr>
-        <w:t xml:space="preserve">há </w:t>
-      </w:r>
-      <w:r>
-        <w:rPr>
-          <w:sz w:val="23"/>
-          <w:szCs w:val="23"/>
-        </w:rPr>
-        <w:t>demonstra</w:t>
-      </w:r>
-      <w:r>
-        <w:rPr>
-          <w:sz w:val="23"/>
-          <w:szCs w:val="23"/>
-        </w:rPr>
-        <w:t xml:space="preserve">ção de </w:t>
-      </w:r>
-      <w:r>
-        <w:rPr>
-          <w:sz w:val="23"/>
-          <w:szCs w:val="23"/>
-        </w:rPr>
-        <w:t>ba</w:t>
-      </w:r>
-      <w:r>
-        <w:rPr>
-          <w:sz w:val="23"/>
-          <w:szCs w:val="23"/>
-        </w:rPr>
-        <w:t>stante</w:t>
-      </w:r>
-      <w:r>
-        <w:rPr>
-          <w:sz w:val="23"/>
-          <w:szCs w:val="23"/>
-        </w:rPr>
-        <w:t xml:space="preserve"> interesse </w:t>
-      </w:r>
-      <w:r>
-        <w:rPr>
-          <w:sz w:val="23"/>
-          <w:szCs w:val="23"/>
-        </w:rPr>
-        <w:t xml:space="preserve">por parte </w:t>
-      </w:r>
-      <w:r>
-        <w:rPr>
-          <w:sz w:val="23"/>
-          <w:szCs w:val="23"/>
-        </w:rPr>
-        <w:t>dos clientes nos tweets.</w:t>
-      </w:r>
-    </w:p>
-    <w:p>
-      <w:pPr>
-        <w:spacing w:line="480" w:lineRule="auto"/>
-        <w:jc w:val="both"/>
-        <w:rPr>
-          <w:sz w:val="23"/>
-          <w:szCs w:val="23"/>
-        </w:rPr>
-      </w:pPr>
-    </w:p>
-    <w:p>
-      <w:pPr>
-        <w:pStyle w:val="Heading1"/>
-      </w:pPr>
-      <w:bookmarkStart w:id="36" w:name="_Toc529834641"/>
-      <w:r>
-        <w:t>Referências</w:t>
-      </w:r>
-      <w:bookmarkEnd w:id="36"/>
-    </w:p>
-    <w:p>
-      <w:pPr>
-        <w:spacing w:line="480" w:lineRule="auto"/>
-        <w:jc w:val="both"/>
-        <w:rPr>
-          <w:sz w:val="23"/>
-          <w:szCs w:val="23"/>
+          <w:b/>
+          <w:sz w:val="23"/>
+          <w:szCs w:val="23"/>
+          <w:lang w:val="en-US"/>
+        </w:rPr>
+        <w:t xml:space="preserve">- </w:t>
+      </w:r>
+      <w:r>
+        <w:rPr>
+          <w:b/>
+          <w:sz w:val="23"/>
+          <w:szCs w:val="23"/>
+          <w:lang w:val="en-US"/>
+        </w:rPr>
+        <w:t xml:space="preserve">Jeffrey </w:t>
+      </w:r>
+      <w:proofErr w:type="spellStart"/>
+      <w:r>
+        <w:rPr>
+          <w:b/>
+          <w:sz w:val="23"/>
+          <w:szCs w:val="23"/>
+          <w:lang w:val="en-US"/>
+        </w:rPr>
+        <w:t>Humpherys</w:t>
+      </w:r>
+      <w:proofErr w:type="spellEnd"/>
+    </w:p>
+    <w:p>
+      <w:pPr>
+        <w:spacing w:line="480" w:lineRule="auto"/>
+        <w:jc w:val="both"/>
+        <w:rPr>
+          <w:b/>
+          <w:sz w:val="23"/>
+          <w:szCs w:val="23"/>
+          <w:lang w:val="en-US"/>
         </w:rPr>
       </w:pPr>
     </w:p>
@@ -10596,23 +10499,7 @@
             <w:sz w:val="23"/>
             <w:szCs w:val="23"/>
           </w:rPr>
-          <w:t>https://www.linguate</w:t>
-        </w:r>
-        <w:r>
-          <w:rPr>
-            <w:rStyle w:val="Hyperlink"/>
-            <w:sz w:val="23"/>
-            <w:szCs w:val="23"/>
-          </w:rPr>
-          <w:t>c</w:t>
-        </w:r>
-        <w:r>
-          <w:rPr>
-            <w:rStyle w:val="Hyperlink"/>
-            <w:sz w:val="23"/>
-            <w:szCs w:val="23"/>
-          </w:rPr>
-          <w:t>a.pt/Repositorio/ReLi/</w:t>
+          <w:t>https://www.linguateca.pt/Repositorio/ReLi/</w:t>
         </w:r>
       </w:hyperlink>
     </w:p>
@@ -10634,6 +10521,7 @@
           <w:b/>
           <w:sz w:val="23"/>
           <w:szCs w:val="23"/>
+          <w:lang w:val="en-US"/>
         </w:rPr>
       </w:pPr>
       <w:r>
@@ -10641,6 +10529,7 @@
           <w:b/>
           <w:sz w:val="23"/>
           <w:szCs w:val="23"/>
+          <w:lang w:val="en-US"/>
         </w:rPr>
         <w:t>Naive Bayes Classifier</w:t>
       </w:r>
@@ -10652,59 +10541,10 @@
         <w:rPr>
           <w:sz w:val="23"/>
           <w:szCs w:val="23"/>
+          <w:lang w:val="en-US"/>
         </w:rPr>
       </w:pPr>
       <w:hyperlink r:id="rId33" w:history="1">
-        <w:r>
-          <w:rPr>
-            <w:rStyle w:val="Hyperlink"/>
-            <w:sz w:val="23"/>
-            <w:szCs w:val="23"/>
-          </w:rPr>
-          <w:t>https://streamhacker.com/2010/05/10/text-classification-sentiment-analysis-naive-bayes-classifier/</w:t>
-        </w:r>
-      </w:hyperlink>
-    </w:p>
-    <w:p>
-      <w:pPr>
-        <w:spacing w:line="480" w:lineRule="auto"/>
-        <w:jc w:val="both"/>
-        <w:rPr>
-          <w:sz w:val="23"/>
-          <w:szCs w:val="23"/>
-        </w:rPr>
-      </w:pPr>
-    </w:p>
-    <w:p>
-      <w:pPr>
-        <w:spacing w:line="480" w:lineRule="auto"/>
-        <w:jc w:val="both"/>
-        <w:rPr>
-          <w:b/>
-          <w:sz w:val="23"/>
-          <w:szCs w:val="23"/>
-        </w:rPr>
-      </w:pPr>
-      <w:r>
-        <w:rPr>
-          <w:b/>
-          <w:sz w:val="23"/>
-          <w:szCs w:val="23"/>
-        </w:rPr>
-        <w:t>Text Classification</w:t>
-      </w:r>
-    </w:p>
-    <w:p>
-      <w:pPr>
-        <w:spacing w:line="480" w:lineRule="auto"/>
-        <w:jc w:val="both"/>
-        <w:rPr>
-          <w:sz w:val="23"/>
-          <w:szCs w:val="23"/>
-          <w:lang w:val="en-US"/>
-        </w:rPr>
-      </w:pPr>
-      <w:hyperlink r:id="rId34" w:history="1">
         <w:r>
           <w:rPr>
             <w:rStyle w:val="Hyperlink"/>
@@ -10712,7 +10552,7 @@
             <w:szCs w:val="23"/>
             <w:lang w:val="en-US"/>
           </w:rPr>
-          <w:t>https://www.nltk.org/book/ch06.html</w:t>
+          <w:t>https://streamhacker.com/2010/05/10/text-classification-sentiment-analysis-naive-bayes-classifier/</w:t>
         </w:r>
       </w:hyperlink>
     </w:p>
@@ -10726,7 +10566,39 @@
           <w:lang w:val="en-US"/>
         </w:rPr>
       </w:pPr>
-      <w:hyperlink r:id="rId35" w:history="1">
+    </w:p>
+    <w:p>
+      <w:pPr>
+        <w:spacing w:line="480" w:lineRule="auto"/>
+        <w:jc w:val="both"/>
+        <w:rPr>
+          <w:b/>
+          <w:sz w:val="23"/>
+          <w:szCs w:val="23"/>
+          <w:lang w:val="en-US"/>
+        </w:rPr>
+      </w:pPr>
+      <w:r>
+        <w:rPr>
+          <w:b/>
+          <w:sz w:val="23"/>
+          <w:szCs w:val="23"/>
+          <w:lang w:val="en-US"/>
+        </w:rPr>
+        <w:t>Text Classification</w:t>
+      </w:r>
+    </w:p>
+    <w:p>
+      <w:pPr>
+        <w:spacing w:line="480" w:lineRule="auto"/>
+        <w:jc w:val="both"/>
+        <w:rPr>
+          <w:sz w:val="23"/>
+          <w:szCs w:val="23"/>
+          <w:lang w:val="en-US"/>
+        </w:rPr>
+      </w:pPr>
+      <w:hyperlink r:id="rId34" w:history="1">
         <w:r>
           <w:rPr>
             <w:rStyle w:val="Hyperlink"/>
@@ -10734,7 +10606,7 @@
             <w:szCs w:val="23"/>
             <w:lang w:val="en-US"/>
           </w:rPr>
-          <w:t>https://textblob.readthedocs.io/en/dev/classifiers.html</w:t>
+          <w:t>https://www.nltk.org/book/ch06.html</w:t>
         </w:r>
       </w:hyperlink>
     </w:p>
@@ -10748,50 +10620,7 @@
           <w:lang w:val="en-US"/>
         </w:rPr>
       </w:pPr>
-    </w:p>
-    <w:p>
-      <w:pPr>
-        <w:spacing w:line="480" w:lineRule="auto"/>
-        <w:jc w:val="both"/>
-        <w:rPr>
-          <w:b/>
-          <w:sz w:val="23"/>
-          <w:szCs w:val="23"/>
-          <w:lang w:val="en-US"/>
-        </w:rPr>
-      </w:pPr>
-      <w:proofErr w:type="spellStart"/>
-      <w:r>
-        <w:rPr>
-          <w:b/>
-          <w:sz w:val="23"/>
-          <w:szCs w:val="23"/>
-          <w:lang w:val="en-US"/>
-        </w:rPr>
-        <w:t>scikit</w:t>
-      </w:r>
-      <w:proofErr w:type="spellEnd"/>
-      <w:r>
-        <w:rPr>
-          <w:b/>
-          <w:sz w:val="23"/>
-          <w:szCs w:val="23"/>
-          <w:lang w:val="en-US"/>
-        </w:rPr>
-        <w:t>-learn</w:t>
-      </w:r>
-    </w:p>
-    <w:p>
-      <w:pPr>
-        <w:spacing w:line="480" w:lineRule="auto"/>
-        <w:jc w:val="both"/>
-        <w:rPr>
-          <w:sz w:val="23"/>
-          <w:szCs w:val="23"/>
-          <w:lang w:val="en-US"/>
-        </w:rPr>
-      </w:pPr>
-      <w:hyperlink r:id="rId36" w:history="1">
+      <w:hyperlink r:id="rId35" w:history="1">
         <w:r>
           <w:rPr>
             <w:rStyle w:val="Hyperlink"/>
@@ -10799,7 +10628,7 @@
             <w:szCs w:val="23"/>
             <w:lang w:val="en-US"/>
           </w:rPr>
-          <w:t>https://scikit-learn.org/stable/</w:t>
+          <w:t>https://textblob.readthedocs.io/en/dev/classifiers.html</w:t>
         </w:r>
       </w:hyperlink>
     </w:p>
@@ -10819,6 +10648,19 @@
         <w:spacing w:line="480" w:lineRule="auto"/>
         <w:jc w:val="both"/>
         <w:rPr>
+          <w:sz w:val="23"/>
+          <w:szCs w:val="23"/>
+          <w:lang w:val="en-US"/>
+        </w:rPr>
+      </w:pPr>
+      <w:bookmarkStart w:id="36" w:name="_GoBack"/>
+      <w:bookmarkEnd w:id="36"/>
+    </w:p>
+    <w:p>
+      <w:pPr>
+        <w:spacing w:line="480" w:lineRule="auto"/>
+        <w:jc w:val="both"/>
+        <w:rPr>
           <w:b/>
           <w:sz w:val="23"/>
           <w:szCs w:val="23"/>
@@ -10834,7 +10676,7 @@
           <w:lang w:val="en-US"/>
         </w:rPr>
         <w:lastRenderedPageBreak/>
-        <w:t>WordCloud</w:t>
+        <w:t>scikit</w:t>
       </w:r>
       <w:proofErr w:type="spellEnd"/>
       <w:r>
@@ -10844,7 +10686,7 @@
           <w:szCs w:val="23"/>
           <w:lang w:val="en-US"/>
         </w:rPr>
-        <w:t xml:space="preserve"> in Python</w:t>
+        <w:t>-learn</w:t>
       </w:r>
     </w:p>
     <w:p>
@@ -10857,7 +10699,7 @@
           <w:lang w:val="en-US"/>
         </w:rPr>
       </w:pPr>
-      <w:hyperlink r:id="rId37" w:history="1">
+      <w:hyperlink r:id="rId36" w:history="1">
         <w:r>
           <w:rPr>
             <w:rStyle w:val="Hyperlink"/>
@@ -10865,7 +10707,7 @@
             <w:szCs w:val="23"/>
             <w:lang w:val="en-US"/>
           </w:rPr>
-          <w:t>https://www.datacamp.com/community/tutorials/wordcloud-python</w:t>
+          <w:t>https://scikit-learn.org/stable/</w:t>
         </w:r>
       </w:hyperlink>
     </w:p>
@@ -10891,6 +10733,7 @@
           <w:lang w:val="en-US"/>
         </w:rPr>
       </w:pPr>
+      <w:proofErr w:type="spellStart"/>
       <w:r>
         <w:rPr>
           <w:b/>
@@ -10898,20 +10741,30 @@
           <w:szCs w:val="23"/>
           <w:lang w:val="en-US"/>
         </w:rPr>
-        <w:t>Classifier Algorithms</w:t>
-      </w:r>
-    </w:p>
-    <w:p>
-      <w:pPr>
-        <w:spacing w:line="480" w:lineRule="auto"/>
-        <w:jc w:val="both"/>
-        <w:rPr>
+        <w:t>WordCloud</w:t>
+      </w:r>
+      <w:proofErr w:type="spellEnd"/>
+      <w:r>
+        <w:rPr>
+          <w:b/>
           <w:sz w:val="23"/>
           <w:szCs w:val="23"/>
           <w:lang w:val="en-US"/>
         </w:rPr>
-      </w:pPr>
-      <w:hyperlink r:id="rId38" w:history="1">
+        <w:t xml:space="preserve"> in Python</w:t>
+      </w:r>
+    </w:p>
+    <w:p>
+      <w:pPr>
+        <w:spacing w:line="480" w:lineRule="auto"/>
+        <w:jc w:val="both"/>
+        <w:rPr>
+          <w:sz w:val="23"/>
+          <w:szCs w:val="23"/>
+          <w:lang w:val="en-US"/>
+        </w:rPr>
+      </w:pPr>
+      <w:hyperlink r:id="rId37" w:history="1">
         <w:r>
           <w:rPr>
             <w:rStyle w:val="Hyperlink"/>
@@ -10919,6 +10772,56 @@
             <w:szCs w:val="23"/>
             <w:lang w:val="en-US"/>
           </w:rPr>
+          <w:t>https://www.datacamp.com/community/tutorials/wordcloud-python</w:t>
+        </w:r>
+      </w:hyperlink>
+    </w:p>
+    <w:p>
+      <w:pPr>
+        <w:spacing w:line="480" w:lineRule="auto"/>
+        <w:jc w:val="both"/>
+        <w:rPr>
+          <w:sz w:val="23"/>
+          <w:szCs w:val="23"/>
+          <w:lang w:val="en-US"/>
+        </w:rPr>
+      </w:pPr>
+    </w:p>
+    <w:p>
+      <w:pPr>
+        <w:spacing w:line="480" w:lineRule="auto"/>
+        <w:jc w:val="both"/>
+        <w:rPr>
+          <w:b/>
+          <w:sz w:val="23"/>
+          <w:szCs w:val="23"/>
+        </w:rPr>
+      </w:pPr>
+      <w:r>
+        <w:rPr>
+          <w:b/>
+          <w:sz w:val="23"/>
+          <w:szCs w:val="23"/>
+        </w:rPr>
+        <w:t>Classifier Algorithms</w:t>
+      </w:r>
+    </w:p>
+    <w:p>
+      <w:pPr>
+        <w:spacing w:line="480" w:lineRule="auto"/>
+        <w:jc w:val="both"/>
+        <w:rPr>
+          <w:sz w:val="23"/>
+          <w:szCs w:val="23"/>
+        </w:rPr>
+      </w:pPr>
+      <w:hyperlink r:id="rId38" w:history="1">
+        <w:r>
+          <w:rPr>
+            <w:rStyle w:val="Hyperlink"/>
+            <w:sz w:val="23"/>
+            <w:szCs w:val="23"/>
+          </w:rPr>
           <w:t>https://medium.com/@sifium/machine-learning-types-of-classification-9497bd4f2e14</w:t>
         </w:r>
       </w:hyperlink>
@@ -10930,18 +10833,16 @@
         <w:rPr>
           <w:sz w:val="23"/>
           <w:szCs w:val="23"/>
-          <w:lang w:val="en-US"/>
-        </w:rPr>
-      </w:pPr>
-    </w:p>
-    <w:p>
-      <w:pPr>
-        <w:spacing w:line="480" w:lineRule="auto"/>
-        <w:jc w:val="both"/>
-        <w:rPr>
-          <w:sz w:val="23"/>
-          <w:szCs w:val="23"/>
-          <w:lang w:val="en-US"/>
+        </w:rPr>
+      </w:pPr>
+    </w:p>
+    <w:p>
+      <w:pPr>
+        <w:spacing w:line="480" w:lineRule="auto"/>
+        <w:jc w:val="both"/>
+        <w:rPr>
+          <w:sz w:val="23"/>
+          <w:szCs w:val="23"/>
         </w:rPr>
       </w:pPr>
     </w:p>
@@ -15884,7 +15785,7 @@
 </file>
 
 <file path=customXml/itemProps1.xml><?xml version="1.0" encoding="utf-8"?>
-<ds:datastoreItem xmlns:ds="http://schemas.openxmlformats.org/officeDocument/2006/customXml" ds:itemID="{98C25B6B-EF3D-44F6-9FA9-85A1D71300BB}">
+<ds:datastoreItem xmlns:ds="http://schemas.openxmlformats.org/officeDocument/2006/customXml" ds:itemID="{3CB60DEB-A876-4DE2-8151-B1A88BE566C6}">
   <ds:schemaRefs>
     <ds:schemaRef ds:uri="http://schemas.openxmlformats.org/officeDocument/2006/bibliography"/>
   </ds:schemaRefs>

</xml_diff>